<commit_message>
PRL: finished (added missing docs)
</commit_message>
<xml_diff>
--- a/mis/2mis/prl/projekt1/xaubre02.docx
+++ b/mis/2mis/prl/projekt1/xaubre02.docx
@@ -128,9 +128,11 @@
         <w:pStyle w:val="Heading1"/>
         <w:jc w:val="both"/>
       </w:pPr>
+      <w:bookmarkStart w:id="0" w:name="_Ref4951658"/>
       <w:r>
         <w:t>Rozbor a analýzu algoritmu</w:t>
       </w:r>
+      <w:bookmarkEnd w:id="0"/>
     </w:p>
     <w:p>
       <w:pPr>
@@ -145,13 +147,7 @@
         <w:rPr>
           <w:sz w:val="24"/>
         </w:rPr>
-        <w:t>Algoritmus</w:t>
-      </w:r>
-      <w:r>
-        <w:rPr>
-          <w:sz w:val="24"/>
-        </w:rPr>
-        <w:t xml:space="preserve"> </w:t>
+        <w:t xml:space="preserve">Algoritmus </w:t>
       </w:r>
       <w:r>
         <w:rPr>
@@ -382,19 +378,7 @@
         <w:rPr>
           <w:sz w:val="24"/>
         </w:rPr>
-        <w:t xml:space="preserve">e složitosti jednotlivých kroků. Načtení a rozdělení řazených prvků mezi procesory </w:t>
-      </w:r>
-      <w:r>
-        <w:rPr>
-          <w:sz w:val="24"/>
-        </w:rPr>
-        <w:t>v prvním kroce</w:t>
-      </w:r>
-      <w:r>
-        <w:rPr>
-          <w:sz w:val="24"/>
-        </w:rPr>
-        <w:t xml:space="preserve"> probíhá v lineárním čase. K</w:t>
+        <w:t>e složitosti jednotlivých kroků. Načtení a rozdělení řazených prvků mezi procesory v prvním kroce probíhá v lineárním čase. K</w:t>
       </w:r>
       <w:r>
         <w:rPr>
@@ -1029,19 +1013,7 @@
         <w:rPr>
           <w:sz w:val="24"/>
         </w:rPr>
-        <w:t xml:space="preserve"> </w:t>
-      </w:r>
-      <w:r>
-        <w:rPr>
-          <w:sz w:val="24"/>
-        </w:rPr>
-        <w:t>je</w:t>
-      </w:r>
-      <w:r>
-        <w:rPr>
-          <w:sz w:val="24"/>
-        </w:rPr>
-        <w:t xml:space="preserve"> číslo aktuálního procesoru. Pokud je </w:t>
+        <w:t xml:space="preserve"> je číslo aktuálního procesoru. Pokud je </w:t>
       </w:r>
       <w:r>
         <w:rPr>
@@ -1054,19 +1026,7 @@
         <w:rPr>
           <w:sz w:val="24"/>
         </w:rPr>
-        <w:t xml:space="preserve"> rovno nule, pak je daný procesor kořenový. Jinak je </w:t>
-      </w:r>
-      <w:r>
-        <w:rPr>
-          <w:sz w:val="24"/>
-        </w:rPr>
-        <w:t>číslo rodiče</w:t>
-      </w:r>
-      <w:r>
-        <w:rPr>
-          <w:sz w:val="24"/>
-        </w:rPr>
-        <w:t xml:space="preserve"> v uplném binárním stromě </w:t>
+        <w:t xml:space="preserve"> rovno nule, pak je daný procesor kořenový. Jinak je číslo rodiče v uplném binárním stromě </w:t>
       </w:r>
       <w:r>
         <w:rPr>
@@ -1337,14 +1297,7 @@
           <w:i/>
           <w:sz w:val="24"/>
         </w:rPr>
-        <w:t>sendVector</w:t>
-      </w:r>
-      <w:r>
-        <w:rPr>
-          <w:i/>
-          <w:sz w:val="24"/>
-        </w:rPr>
-        <w:t>()</w:t>
+        <w:t>sendVector()</w:t>
       </w:r>
       <w:r>
         <w:rPr>
@@ -1732,19 +1685,7 @@
         <w:rPr>
           <w:sz w:val="24"/>
         </w:rPr>
-        <w:t xml:space="preserve"> </w:t>
-      </w:r>
-      <w:r>
-        <w:rPr>
-          <w:sz w:val="24"/>
-        </w:rPr>
-        <w:t>na konzoli</w:t>
-      </w:r>
-      <w:r>
-        <w:rPr>
-          <w:sz w:val="24"/>
-        </w:rPr>
-        <w:t xml:space="preserve"> po jedné hodnotě na řádek</w:t>
+        <w:t xml:space="preserve"> na konzoli po jedné hodnotě na řádek</w:t>
       </w:r>
       <w:r>
         <w:rPr>
@@ -1860,50 +1801,10 @@
         <w:rPr>
           <w:sz w:val="24"/>
         </w:rPr>
-        <w:t>Pro účely ověření časové složitosti algoritmu není do m</w:t>
-      </w:r>
-      <w:r>
-        <w:rPr>
-          <w:sz w:val="24"/>
-        </w:rPr>
-        <w:t>ě</w:t>
-      </w:r>
-      <w:r>
-        <w:rPr>
-          <w:sz w:val="24"/>
-        </w:rPr>
-        <w:t>ření započ</w:t>
-      </w:r>
-      <w:r>
-        <w:rPr>
-          <w:sz w:val="24"/>
-        </w:rPr>
-        <w:t xml:space="preserve">tena inicializace MPI prostředí, načtení hodnot ze vstupního souboru a veškeré </w:t>
-      </w:r>
-      <w:r>
-        <w:rPr>
-          <w:sz w:val="24"/>
-        </w:rPr>
-        <w:t xml:space="preserve">výpisy </w:t>
-      </w:r>
-      <w:bookmarkStart w:id="0" w:name="_GoBack"/>
-      <w:bookmarkEnd w:id="0"/>
-      <w:r>
-        <w:rPr>
-          <w:sz w:val="24"/>
-        </w:rPr>
-        <w:t xml:space="preserve"> do konzole. Pro spuštění programu za účelem měření stačí odkomentovat macro </w:t>
-      </w:r>
-      <w:r>
-        <w:rPr>
-          <w:i/>
-          <w:sz w:val="24"/>
-        </w:rPr>
-        <w:t>MEASURE_PERFORMANCE</w:t>
-      </w:r>
-      <w:r>
-        <w:rPr>
-          <w:i/>
+        <w:t>Algoritmus byl testován na několika sadách vstupů o velikosti 8, 16, 24, 32, 40, 48, 56 a 64 prvků, kde každý počet prvků měl 10 různých posloupností a každá z nich byla testována 12 krát.</w:t>
+      </w:r>
+      <w:r>
+        <w:rPr>
           <w:sz w:val="24"/>
         </w:rPr>
         <w:t xml:space="preserve"> </w:t>
@@ -1912,13 +1813,31 @@
         <w:rPr>
           <w:sz w:val="24"/>
         </w:rPr>
-        <w:t>ve zdrojovém kódu.</w:t>
-      </w:r>
-      <w:r>
-        <w:rPr>
-          <w:sz w:val="24"/>
-        </w:rPr>
-        <w:t xml:space="preserve"> Jednotlivé naměřené hodnoty můžete vidět v grafu uvedeném níže.</w:t>
+        <w:t xml:space="preserve">Minimální a maximální hodnoty </w:t>
+      </w:r>
+      <w:r>
+        <w:rPr>
+          <w:sz w:val="24"/>
+        </w:rPr>
+        <w:t xml:space="preserve">na každé posloupnosti </w:t>
+      </w:r>
+      <w:r>
+        <w:rPr>
+          <w:sz w:val="24"/>
+        </w:rPr>
+        <w:t>byly zahozeny a zbylých 10 se</w:t>
+      </w:r>
+      <w:r>
+        <w:rPr>
+          <w:sz w:val="24"/>
+        </w:rPr>
+        <w:t> </w:t>
+      </w:r>
+      <w:r>
+        <w:rPr>
+          <w:sz w:val="24"/>
+        </w:rPr>
+        <w:t>zprůměrovalo.</w:t>
       </w:r>
       <w:r>
         <w:rPr>
@@ -1930,11 +1849,178 @@
         <w:rPr>
           <w:sz w:val="24"/>
         </w:rPr>
-        <w:t xml:space="preserve"> </w:t>
+        <w:t>Dohromady tedy bylo provedeno 960 testů.</w:t>
       </w:r>
     </w:p>
     <w:p>
       <w:pPr>
+        <w:spacing w:after="0"/>
+        <w:ind w:firstLine="340"/>
+        <w:jc w:val="both"/>
+        <w:rPr>
+          <w:sz w:val="24"/>
+        </w:rPr>
+      </w:pPr>
+      <w:r>
+        <w:rPr>
+          <w:sz w:val="24"/>
+        </w:rPr>
+        <w:t>Pro účely ověření časové složitosti algoritmu není do m</w:t>
+      </w:r>
+      <w:r>
+        <w:rPr>
+          <w:sz w:val="24"/>
+        </w:rPr>
+        <w:t>ě</w:t>
+      </w:r>
+      <w:r>
+        <w:rPr>
+          <w:sz w:val="24"/>
+        </w:rPr>
+        <w:t>ření započ</w:t>
+      </w:r>
+      <w:r>
+        <w:rPr>
+          <w:sz w:val="24"/>
+        </w:rPr>
+        <w:t xml:space="preserve">tena inicializace MPI prostředí, načtení hodnot ze vstupního souboru a veškeré </w:t>
+      </w:r>
+      <w:r>
+        <w:rPr>
+          <w:sz w:val="24"/>
+        </w:rPr>
+        <w:t xml:space="preserve">výpisy </w:t>
+      </w:r>
+      <w:r>
+        <w:rPr>
+          <w:sz w:val="24"/>
+        </w:rPr>
+        <w:t xml:space="preserve"> do konzole. Pro spuštění programu za účelem měření stačí </w:t>
+      </w:r>
+      <w:r>
+        <w:rPr>
+          <w:sz w:val="24"/>
+        </w:rPr>
+        <w:t>předefinovat</w:t>
+      </w:r>
+      <w:r>
+        <w:rPr>
+          <w:sz w:val="24"/>
+        </w:rPr>
+        <w:t xml:space="preserve"> macro </w:t>
+      </w:r>
+      <w:r>
+        <w:rPr>
+          <w:i/>
+          <w:sz w:val="24"/>
+        </w:rPr>
+        <w:t>MEASURE_PERFORMANCE</w:t>
+      </w:r>
+      <w:r>
+        <w:rPr>
+          <w:sz w:val="24"/>
+        </w:rPr>
+        <w:t xml:space="preserve"> </w:t>
+      </w:r>
+      <w:r>
+        <w:rPr>
+          <w:sz w:val="24"/>
+        </w:rPr>
+        <w:t>ve zdrojovém kódu</w:t>
+      </w:r>
+      <w:r>
+        <w:rPr>
+          <w:sz w:val="24"/>
+        </w:rPr>
+        <w:t xml:space="preserve"> na hodnotu</w:t>
+      </w:r>
+      <w:r>
+        <w:rPr>
+          <w:i/>
+          <w:sz w:val="24"/>
+        </w:rPr>
+        <w:t xml:space="preserve"> true</w:t>
+      </w:r>
+      <w:r>
+        <w:rPr>
+          <w:sz w:val="24"/>
+        </w:rPr>
+        <w:t>.</w:t>
+      </w:r>
+      <w:r>
+        <w:rPr>
+          <w:sz w:val="24"/>
+        </w:rPr>
+        <w:t xml:space="preserve"> Jednotlivé naměřené hodnoty můžete vidět v grafu uvedeném níže.</w:t>
+      </w:r>
+    </w:p>
+    <w:p>
+      <w:pPr>
+        <w:spacing w:after="0"/>
+        <w:ind w:firstLine="340"/>
+        <w:jc w:val="both"/>
+        <w:rPr>
+          <w:sz w:val="24"/>
+        </w:rPr>
+      </w:pPr>
+      <w:r>
+        <w:rPr>
+          <w:noProof/>
+          <w:sz w:val="24"/>
+        </w:rPr>
+        <w:lastRenderedPageBreak/>
+        <w:drawing>
+          <wp:inline distT="0" distB="0" distL="0" distR="0" wp14:anchorId="36B3FD6D" wp14:editId="320E1E82">
+            <wp:extent cx="5756910" cy="3458845"/>
+            <wp:effectExtent l="0" t="0" r="0" b="8255"/>
+            <wp:docPr id="2" name="Picture 2"/>
+            <wp:cNvGraphicFramePr>
+              <a:graphicFrameLocks xmlns:a="http://schemas.openxmlformats.org/drawingml/2006/main" noChangeAspect="1"/>
+            </wp:cNvGraphicFramePr>
+            <a:graphic xmlns:a="http://schemas.openxmlformats.org/drawingml/2006/main">
+              <a:graphicData uri="http://schemas.openxmlformats.org/drawingml/2006/picture">
+                <pic:pic xmlns:pic="http://schemas.openxmlformats.org/drawingml/2006/picture">
+                  <pic:nvPicPr>
+                    <pic:cNvPr id="0" name="Picture 1"/>
+                    <pic:cNvPicPr>
+                      <a:picLocks noChangeAspect="1" noChangeArrowheads="1"/>
+                    </pic:cNvPicPr>
+                  </pic:nvPicPr>
+                  <pic:blipFill>
+                    <a:blip r:embed="rId6">
+                      <a:extLst>
+                        <a:ext uri="{28A0092B-C50C-407E-A947-70E740481C1C}">
+                          <a14:useLocalDpi xmlns:a14="http://schemas.microsoft.com/office/drawing/2010/main" val="0"/>
+                        </a:ext>
+                      </a:extLst>
+                    </a:blip>
+                    <a:srcRect/>
+                    <a:stretch>
+                      <a:fillRect/>
+                    </a:stretch>
+                  </pic:blipFill>
+                  <pic:spPr bwMode="auto">
+                    <a:xfrm>
+                      <a:off x="0" y="0"/>
+                      <a:ext cx="5756910" cy="3458845"/>
+                    </a:xfrm>
+                    <a:prstGeom prst="rect">
+                      <a:avLst/>
+                    </a:prstGeom>
+                    <a:noFill/>
+                    <a:ln>
+                      <a:noFill/>
+                    </a:ln>
+                  </pic:spPr>
+                </pic:pic>
+              </a:graphicData>
+            </a:graphic>
+          </wp:inline>
+        </w:drawing>
+      </w:r>
+    </w:p>
+    <w:p>
+      <w:pPr>
         <w:pStyle w:val="Heading1"/>
         <w:jc w:val="both"/>
       </w:pPr>
@@ -1944,11 +2030,312 @@
     </w:p>
     <w:p>
       <w:pPr>
+        <w:spacing w:after="0"/>
+        <w:ind w:firstLine="340"/>
+        <w:jc w:val="both"/>
+        <w:rPr>
+          <w:sz w:val="24"/>
+        </w:rPr>
+      </w:pPr>
+      <w:r>
+        <w:rPr>
+          <w:sz w:val="24"/>
+        </w:rPr>
+        <w:t xml:space="preserve">Na dvou sekvenčních diagramech uvedených níže můžete vidět komunikaci mezi kořenovým procesorem a jeho syny a následně </w:t>
+      </w:r>
+      <w:r>
+        <w:rPr>
+          <w:sz w:val="24"/>
+        </w:rPr>
+        <w:t xml:space="preserve">komunikaci </w:t>
+      </w:r>
+      <w:r>
+        <w:rPr>
+          <w:sz w:val="24"/>
+        </w:rPr>
+        <w:t>mezi dvěma posledními listovými procesory, je</w:t>
+      </w:r>
+      <w:r>
+        <w:rPr>
+          <w:sz w:val="24"/>
+        </w:rPr>
+        <w:t>j</w:t>
+      </w:r>
+      <w:r>
+        <w:rPr>
+          <w:sz w:val="24"/>
+        </w:rPr>
+        <w:t>ich otcem a otcem jejich otce.</w:t>
+      </w:r>
+      <w:r>
+        <w:rPr>
+          <w:sz w:val="24"/>
+        </w:rPr>
+        <w:t xml:space="preserve"> Procesory mezi sebou komunikují pomocí funkcí </w:t>
+      </w:r>
+      <w:r>
+        <w:rPr>
+          <w:i/>
+          <w:sz w:val="24"/>
+        </w:rPr>
+        <w:t>MPI_Send</w:t>
+      </w:r>
+      <w:r>
+        <w:rPr>
+          <w:i/>
+          <w:sz w:val="24"/>
+        </w:rPr>
+        <w:t>()</w:t>
+      </w:r>
+      <w:r>
+        <w:rPr>
+          <w:sz w:val="24"/>
+        </w:rPr>
+        <w:t xml:space="preserve"> a </w:t>
+      </w:r>
+      <w:r>
+        <w:rPr>
+          <w:i/>
+          <w:sz w:val="24"/>
+        </w:rPr>
+        <w:t>MPI_Recv()</w:t>
+      </w:r>
+      <w:r>
+        <w:rPr>
+          <w:sz w:val="24"/>
+        </w:rPr>
+        <w:t>.</w:t>
+      </w:r>
+    </w:p>
+    <w:p>
+      <w:pPr>
+        <w:spacing w:after="0"/>
+        <w:jc w:val="both"/>
+        <w:rPr>
+          <w:sz w:val="24"/>
+        </w:rPr>
+      </w:pPr>
+    </w:p>
+    <w:p>
+      <w:pPr>
+        <w:spacing w:after="0"/>
+        <w:jc w:val="both"/>
+        <w:rPr>
+          <w:sz w:val="24"/>
+        </w:rPr>
+      </w:pPr>
+    </w:p>
+    <w:p>
+      <w:pPr>
+        <w:jc w:val="center"/>
+      </w:pPr>
+      <w:r>
+        <w:rPr>
+          <w:noProof/>
+        </w:rPr>
+        <w:drawing>
+          <wp:inline distT="0" distB="0" distL="0" distR="0" wp14:anchorId="4D987F65" wp14:editId="6E5C1FAE">
+            <wp:extent cx="5262571" cy="3132814"/>
+            <wp:effectExtent l="0" t="0" r="0" b="0"/>
+            <wp:docPr id="4" name="Picture 4"/>
+            <wp:cNvGraphicFramePr>
+              <a:graphicFrameLocks xmlns:a="http://schemas.openxmlformats.org/drawingml/2006/main" noChangeAspect="1"/>
+            </wp:cNvGraphicFramePr>
+            <a:graphic xmlns:a="http://schemas.openxmlformats.org/drawingml/2006/main">
+              <a:graphicData uri="http://schemas.openxmlformats.org/drawingml/2006/picture">
+                <pic:pic xmlns:pic="http://schemas.openxmlformats.org/drawingml/2006/picture">
+                  <pic:nvPicPr>
+                    <pic:cNvPr id="0" name="Picture 3"/>
+                    <pic:cNvPicPr>
+                      <a:picLocks noChangeAspect="1" noChangeArrowheads="1"/>
+                    </pic:cNvPicPr>
+                  </pic:nvPicPr>
+                  <pic:blipFill>
+                    <a:blip r:embed="rId7">
+                      <a:extLst>
+                        <a:ext uri="{28A0092B-C50C-407E-A947-70E740481C1C}">
+                          <a14:useLocalDpi xmlns:a14="http://schemas.microsoft.com/office/drawing/2010/main" val="0"/>
+                        </a:ext>
+                      </a:extLst>
+                    </a:blip>
+                    <a:srcRect/>
+                    <a:stretch>
+                      <a:fillRect/>
+                    </a:stretch>
+                  </pic:blipFill>
+                  <pic:spPr bwMode="auto">
+                    <a:xfrm>
+                      <a:off x="0" y="0"/>
+                      <a:ext cx="5306095" cy="3158724"/>
+                    </a:xfrm>
+                    <a:prstGeom prst="rect">
+                      <a:avLst/>
+                    </a:prstGeom>
+                    <a:noFill/>
+                    <a:ln>
+                      <a:noFill/>
+                    </a:ln>
+                  </pic:spPr>
+                </pic:pic>
+              </a:graphicData>
+            </a:graphic>
+          </wp:inline>
+        </w:drawing>
+      </w:r>
+    </w:p>
+    <w:p>
+      <w:pPr>
+        <w:jc w:val="center"/>
+      </w:pPr>
+      <w:r>
+        <w:rPr>
+          <w:noProof/>
+        </w:rPr>
+        <w:lastRenderedPageBreak/>
+        <w:drawing>
+          <wp:inline distT="0" distB="0" distL="0" distR="0" wp14:anchorId="62B527E2" wp14:editId="5AC7EDF4">
+            <wp:extent cx="5666435" cy="3999506"/>
+            <wp:effectExtent l="0" t="0" r="0" b="1270"/>
+            <wp:docPr id="3" name="Picture 3"/>
+            <wp:cNvGraphicFramePr>
+              <a:graphicFrameLocks xmlns:a="http://schemas.openxmlformats.org/drawingml/2006/main" noChangeAspect="1"/>
+            </wp:cNvGraphicFramePr>
+            <a:graphic xmlns:a="http://schemas.openxmlformats.org/drawingml/2006/main">
+              <a:graphicData uri="http://schemas.openxmlformats.org/drawingml/2006/picture">
+                <pic:pic xmlns:pic="http://schemas.openxmlformats.org/drawingml/2006/picture">
+                  <pic:nvPicPr>
+                    <pic:cNvPr id="0" name="Picture 2"/>
+                    <pic:cNvPicPr>
+                      <a:picLocks noChangeAspect="1" noChangeArrowheads="1"/>
+                    </pic:cNvPicPr>
+                  </pic:nvPicPr>
+                  <pic:blipFill>
+                    <a:blip r:embed="rId8">
+                      <a:extLst>
+                        <a:ext uri="{28A0092B-C50C-407E-A947-70E740481C1C}">
+                          <a14:useLocalDpi xmlns:a14="http://schemas.microsoft.com/office/drawing/2010/main" val="0"/>
+                        </a:ext>
+                      </a:extLst>
+                    </a:blip>
+                    <a:srcRect/>
+                    <a:stretch>
+                      <a:fillRect/>
+                    </a:stretch>
+                  </pic:blipFill>
+                  <pic:spPr bwMode="auto">
+                    <a:xfrm>
+                      <a:off x="0" y="0"/>
+                      <a:ext cx="5736214" cy="4048757"/>
+                    </a:xfrm>
+                    <a:prstGeom prst="rect">
+                      <a:avLst/>
+                    </a:prstGeom>
+                    <a:noFill/>
+                    <a:ln>
+                      <a:noFill/>
+                    </a:ln>
+                  </pic:spPr>
+                </pic:pic>
+              </a:graphicData>
+            </a:graphic>
+          </wp:inline>
+        </w:drawing>
+      </w:r>
+      <w:bookmarkStart w:id="1" w:name="_GoBack"/>
+      <w:bookmarkEnd w:id="1"/>
+    </w:p>
+    <w:p>
+      <w:pPr>
         <w:pStyle w:val="Heading1"/>
         <w:jc w:val="both"/>
       </w:pPr>
       <w:r>
         <w:t>Závěr</w:t>
+      </w:r>
+    </w:p>
+    <w:p>
+      <w:pPr>
+        <w:spacing w:after="0"/>
+        <w:ind w:firstLine="340"/>
+        <w:jc w:val="both"/>
+        <w:rPr>
+          <w:sz w:val="24"/>
+        </w:rPr>
+      </w:pPr>
+      <w:r>
+        <w:rPr>
+          <w:sz w:val="24"/>
+        </w:rPr>
+        <w:t xml:space="preserve">Po provedení experimentů bylo zjištěno, že teoretická časová složitost algoritmu Bucket sort popsána v kapitole </w:t>
+      </w:r>
+      <w:r>
+        <w:rPr>
+          <w:sz w:val="24"/>
+        </w:rPr>
+        <w:fldChar w:fldCharType="begin"/>
+      </w:r>
+      <w:r>
+        <w:rPr>
+          <w:sz w:val="24"/>
+        </w:rPr>
+        <w:instrText xml:space="preserve"> REF _Ref4951658 \r \h </w:instrText>
+      </w:r>
+      <w:r>
+        <w:rPr>
+          <w:sz w:val="24"/>
+        </w:rPr>
+      </w:r>
+      <w:r>
+        <w:rPr>
+          <w:sz w:val="24"/>
+        </w:rPr>
+        <w:instrText xml:space="preserve"> \* MERGEFORMAT </w:instrText>
+      </w:r>
+      <w:r>
+        <w:rPr>
+          <w:sz w:val="24"/>
+        </w:rPr>
+        <w:fldChar w:fldCharType="separate"/>
+      </w:r>
+      <w:r>
+        <w:rPr>
+          <w:sz w:val="24"/>
+        </w:rPr>
+        <w:t>2</w:t>
+      </w:r>
+      <w:r>
+        <w:rPr>
+          <w:sz w:val="24"/>
+        </w:rPr>
+        <w:fldChar w:fldCharType="end"/>
+      </w:r>
+      <w:r>
+        <w:rPr>
+          <w:sz w:val="24"/>
+        </w:rPr>
+        <w:t xml:space="preserve"> odpovídá grafu naměřených hodnot, na kterém lze vidět, že s rostoucím počtem řazených hodnot lineárně roste i celkový čas řazení.</w:t>
+      </w:r>
+    </w:p>
+    <w:p>
+      <w:pPr>
+        <w:spacing w:after="0"/>
+        <w:ind w:firstLine="340"/>
+        <w:jc w:val="both"/>
+        <w:rPr>
+          <w:sz w:val="24"/>
+        </w:rPr>
+      </w:pPr>
+      <w:r>
+        <w:rPr>
+          <w:sz w:val="24"/>
+        </w:rPr>
+        <w:t>Testování bylo provedeno na referenčním serveru merlin s operačním systémem CentOS pomocí výše popsané testovací sady.</w:t>
+      </w:r>
+      <w:r>
+        <w:rPr>
+          <w:sz w:val="24"/>
+        </w:rPr>
+        <w:t xml:space="preserve"> Veškeré testy skončili úspěchem.</w:t>
       </w:r>
     </w:p>
     <w:sectPr>
@@ -2527,6 +2914,36 @@
     <w:basedOn w:val="DefaultParagraphFont"/>
     <w:rsid w:val="005537C7"/>
   </w:style>
+  <w:style w:type="paragraph" w:styleId="BalloonText">
+    <w:name w:val="Balloon Text"/>
+    <w:basedOn w:val="Normal"/>
+    <w:link w:val="BalloonTextChar"/>
+    <w:uiPriority w:val="99"/>
+    <w:semiHidden/>
+    <w:unhideWhenUsed/>
+    <w:rsid w:val="00B54E6C"/>
+    <w:pPr>
+      <w:spacing w:after="0" w:line="240" w:lineRule="auto"/>
+    </w:pPr>
+    <w:rPr>
+      <w:rFonts w:ascii="Segoe UI" w:hAnsi="Segoe UI" w:cs="Segoe UI"/>
+      <w:sz w:val="18"/>
+      <w:szCs w:val="18"/>
+    </w:rPr>
+  </w:style>
+  <w:style w:type="character" w:customStyle="1" w:styleId="BalloonTextChar">
+    <w:name w:val="Balloon Text Char"/>
+    <w:basedOn w:val="DefaultParagraphFont"/>
+    <w:link w:val="BalloonText"/>
+    <w:uiPriority w:val="99"/>
+    <w:semiHidden/>
+    <w:rsid w:val="00B54E6C"/>
+    <w:rPr>
+      <w:rFonts w:ascii="Segoe UI" w:hAnsi="Segoe UI" w:cs="Segoe UI"/>
+      <w:sz w:val="18"/>
+      <w:szCs w:val="18"/>
+    </w:rPr>
+  </w:style>
 </w:styles>
 </file>
 
@@ -2823,4 +3240,16 @@
     </a:ext>
   </a:extLst>
 </a:theme>
+</file>
+
+<file path=customXml/item1.xml><?xml version="1.0" encoding="utf-8"?>
+<b:Sources xmlns:b="http://schemas.openxmlformats.org/officeDocument/2006/bibliography" xmlns="http://schemas.openxmlformats.org/officeDocument/2006/bibliography" SelectedStyle="\APASixthEditionOfficeOnline.xsl" StyleName="APA" Version="6"/>
+</file>
+
+<file path=customXml/itemProps1.xml><?xml version="1.0" encoding="utf-8"?>
+<ds:datastoreItem xmlns:ds="http://schemas.openxmlformats.org/officeDocument/2006/customXml" ds:itemID="{2E23C044-559C-48FB-910A-1495150C4404}">
+  <ds:schemaRefs>
+    <ds:schemaRef ds:uri="http://schemas.openxmlformats.org/officeDocument/2006/bibliography"/>
+  </ds:schemaRefs>
+</ds:datastoreItem>
 </file>
</xml_diff>